<commit_message>
updated documentation. early draft.
</commit_message>
<xml_diff>
--- a/ServiceInteractions/local/service/catalogue/eservices/docs/Tjanstekontrakt service catalogue eServices - Beskrivning.docx
+++ b/ServiceInteractions/local/service/catalogue/eservices/docs/Tjanstekontrakt service catalogue eServices - Beskrivning.docx
@@ -34,7 +34,7 @@
           <w:b/>
           <w:sz w:val="56"/>
         </w:rPr>
-        <w:t>Waitingtime</w:t>
+        <w:t>eServices</w:t>
       </w:r>
       <w:proofErr w:type="spellEnd"/>
     </w:p>
@@ -1566,7 +1566,13 @@
         <w:t>:</w:t>
       </w:r>
       <w:r>
-        <w:t>catalogue:waitingtimes.</w:t>
+        <w:t>catalogue:</w:t>
+      </w:r>
+      <w:r>
+        <w:t>eServices</w:t>
+      </w:r>
+      <w:r>
+        <w:t>.</w:t>
       </w:r>
     </w:p>
     <w:p>
@@ -1580,13 +1586,18 @@
         <w:t>”. Tjänstedomänen omfattar tjänstekontrakt för att stödja kons</w:t>
       </w:r>
       <w:r>
-        <w:t>umtion av vänte tider</w:t>
+        <w:t xml:space="preserve">umtion av </w:t>
+      </w:r>
+      <w:bookmarkStart w:id="8" w:name="_GoBack"/>
+      <w:bookmarkEnd w:id="8"/>
+      <w:r>
+        <w:t>eServices</w:t>
       </w:r>
       <w:r>
         <w:t xml:space="preserve">, uppdatering av </w:t>
       </w:r>
       <w:r>
-        <w:t>vänte tider</w:t>
+        <w:t>eServices</w:t>
       </w:r>
       <w:r>
         <w:t>.</w:t>
@@ -1598,7 +1609,7 @@
     <w:p/>
     <w:p>
       <w:r>
-        <w:t>Waitingtimes</w:t>
+        <w:t>eServices</w:t>
       </w:r>
       <w:r>
         <w:t xml:space="preserve"> är en stödtjänst för </w:t>
@@ -1834,16 +1845,7 @@
                                 <w:szCs w:val="24"/>
                                 <w:lang w:val="sv-SE"/>
                               </w:rPr>
-                              <w:t>Maria Berglund, Inera, Förvaltningsansvarig</w:t>
-                            </w:r>
-                            <w:r>
-                              <w:rPr>
-                                <w:noProof/>
-                                <w:sz w:val="20"/>
-                                <w:szCs w:val="24"/>
-                                <w:lang w:val="sv-SE"/>
-                              </w:rPr>
-                              <w:t xml:space="preserve"> för</w:t>
+                              <w:t>Maria Berglund, Inera, Förvaltningsansvarig för</w:t>
                             </w:r>
                             <w:r>
                               <w:rPr>
@@ -1883,16 +1885,7 @@
                                 <w:szCs w:val="24"/>
                                 <w:lang w:val="sv-SE"/>
                               </w:rPr>
-                              <w:t>Marco De Luca, arkitekt för ny plattform, Mina Hälsotjänster</w:t>
-                            </w:r>
-                            <w:r>
-                              <w:rPr>
-                                <w:noProof/>
-                                <w:sz w:val="20"/>
-                                <w:szCs w:val="24"/>
-                                <w:lang w:val="sv-SE"/>
-                              </w:rPr>
-                              <w:t xml:space="preserve"> (SLL)</w:t>
+                              <w:t>Marco De Luca, arkitekt för ny plattform, Mina Hälsotjänster (SLL)</w:t>
                             </w:r>
                           </w:p>
                           <w:p>
@@ -1932,61 +1925,7 @@
                                 <w:szCs w:val="24"/>
                                 <w:lang w:val="sv-SE"/>
                               </w:rPr>
-                              <w:t xml:space="preserve"> och chefsarkitekt </w:t>
-                            </w:r>
-                            <w:r>
-                              <w:rPr>
-                                <w:noProof/>
-                                <w:sz w:val="20"/>
-                                <w:szCs w:val="24"/>
-                                <w:lang w:val="sv-SE"/>
-                              </w:rPr>
-                              <w:t xml:space="preserve">i </w:t>
-                            </w:r>
-                            <w:r>
-                              <w:rPr>
-                                <w:noProof/>
-                                <w:sz w:val="20"/>
-                                <w:szCs w:val="24"/>
-                                <w:lang w:val="sv-SE"/>
-                              </w:rPr>
-                              <w:t>Mina Hälsotjänster</w:t>
-                            </w:r>
-                            <w:r>
-                              <w:rPr>
-                                <w:noProof/>
-                                <w:sz w:val="20"/>
-                                <w:szCs w:val="24"/>
-                                <w:lang w:val="sv-SE"/>
-                              </w:rPr>
-                              <w:t xml:space="preserve">projektet </w:t>
-                            </w:r>
-                            <w:r>
-                              <w:rPr>
-                                <w:noProof/>
-                                <w:sz w:val="20"/>
-                                <w:szCs w:val="24"/>
-                                <w:lang w:val="sv-SE"/>
-                              </w:rPr>
-                              <w:t>(SLL</w:t>
-                            </w:r>
-                            <w:r>
-                              <w:rPr>
-                                <w:noProof/>
-                                <w:sz w:val="20"/>
-                                <w:szCs w:val="24"/>
-                                <w:lang w:val="sv-SE"/>
-                              </w:rPr>
-                              <w:t>/Cehis</w:t>
-                            </w:r>
-                            <w:r>
-                              <w:rPr>
-                                <w:noProof/>
-                                <w:sz w:val="20"/>
-                                <w:szCs w:val="24"/>
-                                <w:lang w:val="sv-SE"/>
-                              </w:rPr>
-                              <w:t>)</w:t>
+                              <w:t xml:space="preserve"> och chefsarkitekt i Mina Hälsotjänsterprojektet (SLL/Cehis)</w:t>
                             </w:r>
                           </w:p>
                           <w:p>
@@ -2048,43 +1987,7 @@
                                 <w:szCs w:val="24"/>
                                 <w:lang w:val="sv-SE"/>
                               </w:rPr>
-                              <w:t xml:space="preserve">Björn Strihagen, </w:t>
-                            </w:r>
-                            <w:r>
-                              <w:rPr>
-                                <w:noProof/>
-                                <w:sz w:val="20"/>
-                                <w:szCs w:val="24"/>
-                                <w:lang w:val="sv-SE"/>
-                              </w:rPr>
-                              <w:t xml:space="preserve">Inera, </w:t>
-                            </w:r>
-                            <w:r>
-                              <w:rPr>
-                                <w:noProof/>
-                                <w:sz w:val="20"/>
-                                <w:szCs w:val="24"/>
-                                <w:lang w:val="sv-SE"/>
-                              </w:rPr>
-                              <w:t>Arkitekt</w:t>
-                            </w:r>
-                            <w:r>
-                              <w:rPr>
-                                <w:noProof/>
-                                <w:sz w:val="20"/>
-                                <w:szCs w:val="24"/>
-                                <w:lang w:val="sv-SE"/>
-                              </w:rPr>
-                              <w:t xml:space="preserve"> för </w:t>
-                            </w:r>
-                            <w:r>
-                              <w:rPr>
-                                <w:noProof/>
-                                <w:sz w:val="20"/>
-                                <w:szCs w:val="24"/>
-                                <w:lang w:val="sv-SE"/>
-                              </w:rPr>
-                              <w:t>Nationella patientöversikten</w:t>
+                              <w:t>Björn Strihagen, Inera, Arkitekt för Nationella patientöversikten</w:t>
                             </w:r>
                           </w:p>
                           <w:p>
@@ -2115,16 +2018,7 @@
                                 <w:szCs w:val="24"/>
                                 <w:lang w:val="sv-SE"/>
                               </w:rPr>
-                              <w:t>Hjalmar Jacobson</w:t>
-                            </w:r>
-                            <w:r>
-                              <w:rPr>
-                                <w:noProof/>
-                                <w:sz w:val="20"/>
-                                <w:szCs w:val="24"/>
-                                <w:lang w:val="sv-SE"/>
-                              </w:rPr>
-                              <w:t>, Lösningsarkitekt för Tietos leverans av NPÖ</w:t>
+                              <w:t>Hjalmar Jacobson, Lösningsarkitekt för Tietos leverans av NPÖ</w:t>
                             </w:r>
                           </w:p>
                           <w:p>
@@ -2590,14 +2484,14 @@
       <w:pPr>
         <w:pStyle w:val="Heading1"/>
       </w:pPr>
-      <w:bookmarkStart w:id="8" w:name="_Toc215401249"/>
-      <w:bookmarkStart w:id="9" w:name="_Toc163300578"/>
-      <w:bookmarkStart w:id="10" w:name="_Toc163300880"/>
+      <w:bookmarkStart w:id="9" w:name="_Toc215401249"/>
+      <w:bookmarkStart w:id="10" w:name="_Toc163300578"/>
+      <w:bookmarkStart w:id="11" w:name="_Toc163300880"/>
       <w:r>
         <w:lastRenderedPageBreak/>
         <w:t>Informationsmodell</w:t>
       </w:r>
-      <w:bookmarkEnd w:id="8"/>
+      <w:bookmarkEnd w:id="9"/>
     </w:p>
     <w:p>
       <w:pPr>
@@ -3731,66 +3625,68 @@
       <w:pPr>
         <w:pStyle w:val="Heading1"/>
       </w:pPr>
-      <w:bookmarkStart w:id="11" w:name="_Toc215401250"/>
+      <w:bookmarkStart w:id="12" w:name="_Toc215401250"/>
       <w:r>
         <w:lastRenderedPageBreak/>
         <w:t>Informationssäkerhet</w:t>
       </w:r>
-      <w:bookmarkEnd w:id="9"/>
       <w:bookmarkEnd w:id="10"/>
       <w:bookmarkEnd w:id="11"/>
-    </w:p>
-    <w:p>
-      <w:pPr>
-        <w:pStyle w:val="BodyText"/>
-      </w:pPr>
-      <w:r>
-        <w:t xml:space="preserve">väntetidsinformation klassas som </w:t>
-      </w:r>
-      <w:proofErr w:type="gramStart"/>
-      <w:r>
-        <w:t>…</w:t>
-      </w:r>
-      <w:r>
-        <w:t>.</w:t>
-      </w:r>
-      <w:proofErr w:type="gramEnd"/>
-      <w:r>
-        <w:t xml:space="preserve"> </w:t>
-      </w:r>
-    </w:p>
-    <w:p>
-      <w:pPr>
-        <w:pStyle w:val="Heading1"/>
-      </w:pPr>
-      <w:bookmarkStart w:id="12" w:name="_Toc215401251"/>
-      <w:r>
-        <w:lastRenderedPageBreak/>
-        <w:t>Tjänstedomänens arkitektur</w:t>
-      </w:r>
       <w:bookmarkEnd w:id="12"/>
     </w:p>
     <w:p>
       <w:pPr>
-        <w:pStyle w:val="Heading2"/>
-      </w:pPr>
-      <w:r>
-        <w:t xml:space="preserve">Uppdatering, </w:t>
-      </w:r>
-      <w:r>
-        <w:t>Federation</w:t>
-      </w:r>
-      <w:r>
-        <w:t xml:space="preserve"> och replikering</w:t>
+        <w:pStyle w:val="BodyText"/>
+      </w:pPr>
+      <w:r>
+        <w:t xml:space="preserve">väntetidsinformation klassas som </w:t>
+      </w:r>
+      <w:proofErr w:type="gramStart"/>
+      <w:r>
+        <w:t>…</w:t>
+      </w:r>
+      <w:r>
+        <w:t>.</w:t>
+      </w:r>
+      <w:proofErr w:type="gramEnd"/>
+      <w:r>
+        <w:t xml:space="preserve"> </w:t>
       </w:r>
     </w:p>
     <w:p>
       <w:pPr>
+        <w:pStyle w:val="Heading1"/>
+      </w:pPr>
+      <w:bookmarkStart w:id="13" w:name="_Toc215401251"/>
+      <w:r>
+        <w:lastRenderedPageBreak/>
+        <w:t>Tjänstedomänens arkitektur</w:t>
+      </w:r>
+      <w:bookmarkEnd w:id="13"/>
+    </w:p>
+    <w:p>
+      <w:pPr>
+        <w:pStyle w:val="Heading2"/>
+      </w:pPr>
+      <w:r>
+        <w:t xml:space="preserve">Uppdatering, </w:t>
+      </w:r>
+      <w:r>
+        <w:t>Federation</w:t>
+      </w:r>
+      <w:r>
+        <w:t xml:space="preserve"> och replikering</w:t>
+      </w:r>
+    </w:p>
+    <w:p>
+      <w:pPr>
         <w:pStyle w:val="BodyText"/>
       </w:pPr>
-      <w:r>
-        <w:t>Väntetider</w:t>
-      </w:r>
+      <w:proofErr w:type="spellStart"/>
+      <w:r>
+        <w:t>EServices</w:t>
+      </w:r>
+      <w:proofErr w:type="spellEnd"/>
       <w:r>
         <w:t xml:space="preserve"> är en stödtjänst som kan finnas i </w:t>
       </w:r>
@@ -4036,8 +3932,6 @@
             <w:r>
               <w:t xml:space="preserve">Landstingets organisationsnummer (HSA-id) för landstingsspecifikt </w:t>
             </w:r>
-            <w:bookmarkStart w:id="13" w:name="_GoBack"/>
-            <w:bookmarkEnd w:id="13"/>
             <w:r>
               <w:t>väntetid</w:t>
             </w:r>
@@ -7323,7 +7217,7 @@
       </w:r>
       <w:bookmarkEnd w:id="35"/>
       <w:r>
-        <w:t>Waitingtimes</w:t>
+        <w:t>EServices</w:t>
       </w:r>
       <w:proofErr w:type="spellEnd"/>
     </w:p>
@@ -10161,14 +10055,7 @@
               <w:b/>
               <w:sz w:val="24"/>
             </w:rPr>
-            <w:t>Väntetid</w:t>
-          </w:r>
-          <w:r>
-            <w:rPr>
-              <w:b/>
-              <w:sz w:val="24"/>
-            </w:rPr>
-            <w:t>index</w:t>
+            <w:t>Väntetidindex</w:t>
           </w:r>
         </w:p>
       </w:tc>
@@ -10655,16 +10542,7 @@
             </w:tabs>
           </w:pPr>
           <w:r>
-            <w:t xml:space="preserve">Utgåva </w:t>
-          </w:r>
-          <w:r>
-            <w:t>P</w:t>
-          </w:r>
-          <w:r>
-            <w:t>A</w:t>
-          </w:r>
-          <w:r>
-            <w:t>8</w:t>
+            <w:t>Utgåva PA8</w:t>
           </w:r>
         </w:p>
       </w:tc>

</xml_diff>